<commit_message>
ajout classe compétences; compétences présentes dans la fiche perso;
</commit_message>
<xml_diff>
--- a/fichePersonnage/template/fichePersonnage.docx
+++ b/fichePersonnage/template/fichePersonnage.docx
@@ -18,7 +18,7 @@
           <w:color w:val="8B0000"/>
           <w:sz w:val="72"/>
         </w:rPr>
-        <w:t xml:space="preserve">BADDOU Check</w:t>
+        <w:t xml:space="preserve">SADJI Thylian</w:t>
       </w:r>
     </w:p>
     <w:p>
@@ -29,7 +29,7 @@
         <w:rPr>
           <w:sz w:val="48"/>
         </w:rPr>
-        <w:t xml:space="preserve">Sexe : Chimpanzé</w:t>
+        <w:t xml:space="preserve">Sexe : Homme</w:t>
       </w:r>
     </w:p>
     <w:p>
@@ -105,6 +105,9 @@
         <w:pStyle w:val="BodyText"/>
         <w:jc w:val="both"/>
       </w:pPr>
+      <w:r>
+        <w:t xml:space="preserve">Thylian SADJI est un homme originaire de Samoa où il y a vécu toute son enfance. Depuis tout petit c'est un grand passionné par la lecture il fit des études pour faire carrière dans le domaine, mais il ne réussit pas et se contenta de faire un simple métier à sa portée. Plus jeune, il faisait déjà des petits boulots à côté des études pour aider sa famille pauvre. Il est follement amoureux de la jeune Xana sa voisine, et serait prêt à tout pour l'épouser.</w:t>
+      </w:r>
     </w:p>
     <w:p>
       <w:pPr>
@@ -126,13 +129,13 @@
         <w:rPr>
           <w:sz w:val="38"/>
         </w:rPr>
-        <w:t xml:space="preserve">Points de vies : 13</w:t>
+        <w:t xml:space="preserve">Points de vies : 14</w:t>
       </w:r>
       <w:r>
         <w:rPr>
           <w:sz w:val="38"/>
         </w:rPr>
-        <w:t xml:space="preserve">                 Points de Mana : 7</w:t>
+        <w:t xml:space="preserve">                 Points de Mana : 6</w:t>
       </w:r>
     </w:p>
     <w:p>
@@ -167,13 +170,13 @@
         <w:rPr>
           <w:sz w:val="40"/>
         </w:rPr>
-        <w:t xml:space="preserve">40</w:t>
+        <w:t xml:space="preserve">60</w:t>
       </w:r>
       <w:r>
         <w:rPr>
           <w:sz w:val="40"/>
         </w:rPr>
-        <w:t xml:space="preserve">                                           70</w:t>
+        <w:t xml:space="preserve">                                           50</w:t>
       </w:r>
       <w:r>
         <w:rPr>
@@ -200,11 +203,35 @@
         <w:jc w:val="both"/>
       </w:pPr>
       <w:r>
-        <w:t xml:space="preserve">Somali, Puquina</w:t>
-      </w:r>
-    </w:p>
-    <w:p>
-      <w:pPr/>
+        <w:rPr>
+          <w:sz w:val="40"/>
+        </w:rPr>
+        <w:t xml:space="preserve">Arabe, Mirandais</w:t>
+      </w:r>
+    </w:p>
+    <w:p>
+      <w:pPr>
+        <w:pStyle w:val="Heading8"/>
+      </w:pPr>
+      <w:r>
+        <w:rPr>
+          <w:sz w:val="56"/>
+          <w:u w:val="single"/>
+        </w:rPr>
+        <w:t xml:space="preserve">Compétences :</w:t>
+      </w:r>
+    </w:p>
+    <w:p>
+      <w:pPr>
+        <w:pStyle w:val="BodyTextFirstIndent"/>
+        <w:jc w:val="both"/>
+      </w:pPr>
+      <w:r>
+        <w:rPr>
+          <w:sz w:val="40"/>
+        </w:rPr>
+        <w:t xml:space="preserve">Acrobatie +25%, Comedie +20%, Armes blanches +10 %</w:t>
+      </w:r>
     </w:p>
     <w:sectPr>
       <w:type w:val="nextPage"/>

</xml_diff>

<commit_message>
résolution du winform adaptable sur le plus petit écran;
</commit_message>
<xml_diff>
--- a/fichePersonnage/template/fichePersonnage.docx
+++ b/fichePersonnage/template/fichePersonnage.docx
@@ -18,7 +18,7 @@
           <w:color w:val="8B0000"/>
           <w:sz w:val="72"/>
         </w:rPr>
-        <w:t xml:space="preserve">SADJI Thylian</w:t>
+        <w:t xml:space="preserve">MARINO Murphy</w:t>
       </w:r>
     </w:p>
     <w:p>
@@ -106,7 +106,7 @@
         <w:jc w:val="both"/>
       </w:pPr>
       <w:r>
-        <w:t xml:space="preserve">Thylian SADJI est un homme originaire de Samoa où il y a vécu toute son enfance. Depuis tout petit c'est un grand passionné par la lecture il fit des études pour faire carrière dans le domaine, mais il ne réussit pas et se contenta de faire un simple métier à sa portée. Plus jeune, il faisait déjà des petits boulots à côté des études pour aider sa famille pauvre. Il est follement amoureux de la jeune Xana sa voisine, et serait prêt à tout pour l'épouser.</w:t>
+        <w:t xml:space="preserve">Murphy MARINO est un homme originaire du Salvador où il y a vécu toute son enfance. Depuis tout petit c'est un grand passionné par la nature il fit des études pour faire carrière dans le domaine, il ne réussit pas et pire encore, il fut pendant un temps SDF avant de se reprendre en main. Plus jeune, il se perdit en forêt, ce qui lui causa un traumatisme profond, depuis il a peur de s'aventurer seul dans des endroits sans aucune présence. Il sait qu'il peut toujours compter sur son meilleur ami Nacime, qui l'aidera peu importe la situation.</w:t>
       </w:r>
     </w:p>
     <w:p>
@@ -129,13 +129,13 @@
         <w:rPr>
           <w:sz w:val="38"/>
         </w:rPr>
-        <w:t xml:space="preserve">Points de vies : 14</w:t>
+        <w:t xml:space="preserve">Points de vies : 12</w:t>
       </w:r>
       <w:r>
         <w:rPr>
           <w:sz w:val="38"/>
         </w:rPr>
-        <w:t xml:space="preserve">                 Points de Mana : 6</w:t>
+        <w:t xml:space="preserve">                 Points de Mana : 8</w:t>
       </w:r>
     </w:p>
     <w:p>
@@ -206,7 +206,7 @@
         <w:rPr>
           <w:sz w:val="40"/>
         </w:rPr>
-        <w:t xml:space="preserve">Arabe, Mirandais</w:t>
+        <w:t xml:space="preserve">Ourdou, Hindi des Fidji</w:t>
       </w:r>
     </w:p>
     <w:p>
@@ -230,7 +230,7 @@
         <w:rPr>
           <w:sz w:val="40"/>
         </w:rPr>
-        <w:t xml:space="preserve">Acrobatie +25%, Comedie +20%, Armes blanches +10 %</w:t>
+        <w:t xml:space="preserve">Medecine +25 %, Armes a feu +10 %, Esquive +5 %</w:t>
       </w:r>
     </w:p>
     <w:sectPr>

</xml_diff>